<commit_message>
Dorzucam etap1, który wysłałam. Robię równocześnie w latex'u, więc w folderze "wersja końcowa" jest plik pdf, który jakoś wygląda. Plik wordowski służy mi za jakiś schemat, ale spokojnie możesz tam pisać, a ja to sobie potem wrzucę tak, jak ma być. Jeżeli będziesz robić obrazki, to potrzebuję też sam obrazek, a nie tylko wrzucony do worda.
</commit_message>
<xml_diff>
--- a/etap II.docx
+++ b/etap II.docx
@@ -9,7 +9,110 @@
     </w:p>
     <w:p>
       <w:r>
-        <w:t xml:space="preserve">Siedziba firmy mieści się w dwóch budynkach. Jeden jest trzypiętrowy, drugi ma tylko parter. </w:t>
+        <w:t>Siedziba firmy mieści się w dwóch budynkach</w:t>
+      </w:r>
+      <w:r>
+        <w:t xml:space="preserve"> o oznaczeniach A i B</w:t>
+      </w:r>
+      <w:r>
+        <w:t xml:space="preserve">. </w:t>
+      </w:r>
+      <w:r>
+        <w:t>Budynek A</w:t>
+      </w:r>
+      <w:r>
+        <w:t xml:space="preserve"> jest trzypiętrowy, </w:t>
+      </w:r>
+      <w:r>
+        <w:t xml:space="preserve">a budynek B </w:t>
+      </w:r>
+      <w:r>
+        <w:t xml:space="preserve">ma tylko parter. </w:t>
+      </w:r>
+    </w:p>
+    <w:p>
+      <w:r>
+        <w:t xml:space="preserve">//tu jakieś obrazki </w:t>
+      </w:r>
+      <w:r>
+        <w:sym w:font="Wingdings" w:char="F04A"/>
+      </w:r>
+    </w:p>
+    <w:p>
+      <w:r>
+        <w:t>2.1. Wykaz pomieszczeń w budynkach //trzeba jeszcze jakieś techniczne (np. WC dodać)</w:t>
+      </w:r>
+    </w:p>
+    <w:p>
+      <w:r>
+        <w:t>- Budynek A</w:t>
+      </w:r>
+    </w:p>
+    <w:p>
+      <w:r>
+        <w:tab/>
+        <w:t>Parter: administratorzy, serwerownia 1</w:t>
+      </w:r>
+    </w:p>
+    <w:p>
+      <w:r>
+        <w:tab/>
+        <w:t xml:space="preserve">Piętro 1: programiści i testerzy, serwerownia pocztowa, serwerownia </w:t>
+      </w:r>
+      <w:proofErr w:type="spellStart"/>
+      <w:r>
+        <w:t>ww</w:t>
+      </w:r>
+      <w:proofErr w:type="spellEnd"/>
+    </w:p>
+    <w:p>
+      <w:r>
+        <w:tab/>
+        <w:t>Piętro 2: zarząd i kadry, programiści i testerzy</w:t>
+      </w:r>
+    </w:p>
+    <w:p>
+      <w:r>
+        <w:t>- Budynek B</w:t>
+      </w:r>
+    </w:p>
+    <w:p>
+      <w:r>
+        <w:tab/>
+        <w:t>Parter: zarząd i kadry, programiści i testerzy, serwerownia 2</w:t>
+      </w:r>
+    </w:p>
+    <w:p>
+      <w:r>
+        <w:t>2.2.</w:t>
+      </w:r>
+      <w:r>
+        <w:t xml:space="preserve"> Plany</w:t>
+      </w:r>
+    </w:p>
+    <w:p>
+      <w:r>
+        <w:t>2.3. Sprzęt</w:t>
+      </w:r>
+    </w:p>
+    <w:p>
+      <w:r>
+        <w:t>Firma na wyposażeniu posiada:</w:t>
+      </w:r>
+    </w:p>
+    <w:p>
+      <w:r>
+        <w:t>- 16 robotów</w:t>
+      </w:r>
+    </w:p>
+    <w:p>
+      <w:r>
+        <w:t>- 7 drukarek</w:t>
+      </w:r>
+    </w:p>
+    <w:p>
+      <w:r>
+        <w:t>- 24 kamery IP</w:t>
       </w:r>
     </w:p>
     <w:p>
@@ -20,6 +123,55 @@
     <w:p>
       <w:r>
         <w:t>4. Założenia projektowe</w:t>
+      </w:r>
+    </w:p>
+    <w:p>
+      <w:r>
+        <w:t xml:space="preserve">Projekt zakłada stworzenie sieci dla przedsiębiorstwa zajmującego się produkcją oprogramowania dla specjalistycznych urządzeń ‒ robotów, których zastosowanie jest ściśle tajne. Przedsiębiorstwo posiada dwa budynki. W jednym pracuje 100 użytkowników (komputerów), 5 drukarek, 16 kamer IP, 16 robotów i 3 serwery. W drugim pracuje 80 użytkowników (komputerów, 2 drukarki, 8 kamer IP i 1 serwer. W każdym budynku projekt zakłada sieć </w:t>
+      </w:r>
+      <w:proofErr w:type="spellStart"/>
+      <w:r>
+        <w:t>WiFi</w:t>
+      </w:r>
+      <w:proofErr w:type="spellEnd"/>
+      <w:r>
+        <w:t xml:space="preserve"> dla 150 gości. Budynek A ma trzy kondygnacje, budynek B posiada tylko parter. Przed stworzeniem sieci komputerowej zostanie wykonane (we wcześniejszym terminie i dla odpowiednich pomieszczeń) dostosowanie instalacji elektrycznej.</w:t>
+      </w:r>
+    </w:p>
+    <w:p>
+      <w:r>
+        <w:t>W obu budynkach będą znajdować się przełączniki warstwy trzeciej.</w:t>
+      </w:r>
+    </w:p>
+    <w:p>
+      <w:r>
+        <w:t>Dla połączenia z Internetem zostaną zamontowany router chroniony firewallem.</w:t>
+      </w:r>
+    </w:p>
+    <w:p>
+      <w:r>
+        <w:t>Z sieci gości możliwy jest wyłącznie dostęp do Internetu.</w:t>
+      </w:r>
+    </w:p>
+    <w:p>
+      <w:r>
+        <w:t>Wszyscy pracownicy mają dostęp do wszystkich drukarek i pozostałych serwerów. Z Internetu możliwy jest dostęp wyłącznie do Serwera WWW i Serwera Pocztowego.</w:t>
+      </w:r>
+    </w:p>
+    <w:p>
+      <w:r>
+        <w:lastRenderedPageBreak/>
+        <w:t>Okablowanie poziome w technologii 100BASE-TX, okablowanie pionowe</w:t>
+      </w:r>
+    </w:p>
+    <w:p>
+      <w:r>
+        <w:t>Okablowanie poziome w technologii 100Base-TXFast, okablowanie pionowe w technologii 1000Base-T Gigabit Ethernet oraz połączenie światłowodowe między budynkami. Dla zachowania odpowiedniej estetyki kable zostaną schowane w podłodze lub podwieszanym suficie.</w:t>
+      </w:r>
+    </w:p>
+    <w:p>
+      <w:r>
+        <w:t>Zastosowanie odpowiednich programów antywirusowych dla bezpieczeństwa oprogramowania oraz ograniczony dostęp do sieci.</w:t>
       </w:r>
     </w:p>
     <w:sectPr>
@@ -30,10 +182,6 @@
     </w:sectPr>
   </w:body>
 </w:document>
-</file>
-
-<file path=word/numbering.xml><?xml version="1.0" encoding="utf-8"?>
-<w:numbering xmlns:ve="http://schemas.openxmlformats.org/markup-compatibility/2006" xmlns:o="urn:schemas-microsoft-com:office:office" xmlns:r="http://schemas.openxmlformats.org/officeDocument/2006/relationships" xmlns:m="http://schemas.openxmlformats.org/officeDocument/2006/math" xmlns:v="urn:schemas-microsoft-com:vml" xmlns:wp="http://schemas.openxmlformats.org/drawingml/2006/wordprocessingDrawing" xmlns:w10="urn:schemas-microsoft-com:office:word" xmlns:w="http://schemas.openxmlformats.org/wordprocessingml/2006/main" xmlns:wne="http://schemas.microsoft.com/office/word/2006/wordml"/>
 </file>
 
 <file path=word/styles.xml><?xml version="1.0" encoding="utf-8"?>

</xml_diff>